<commit_message>
changed variable name for enabling url checking. improved config.jelly layout. fixed output text
</commit_message>
<xml_diff>
--- a/docDataValidator/fileInput/testdoc.docx
+++ b/docDataValidator/fileInput/testdoc.docx
@@ -8,6 +8,28 @@
       </w:r>
     </w:p>
     <w:p/>
+    <w:p>
+      <w:hyperlink r:id="rId4" w:history="1">
+        <w:r>
+          <w:rPr>
+            <w:rStyle w:val="Hyperlink"/>
+          </w:rPr>
+          <w:t>http://www.fakeWebsite.com</w:t>
+        </w:r>
+      </w:hyperlink>
+    </w:p>
+    <w:p/>
+    <w:p>
+      <w:hyperlink r:id="rId5" w:history="1">
+        <w:r>
+          <w:rPr>
+            <w:rStyle w:val="Hyperlink"/>
+          </w:rPr>
+          <w:t>https://www.google.com/</w:t>
+        </w:r>
+      </w:hyperlink>
+    </w:p>
+    <w:p/>
     <w:p/>
     <w:p/>
     <w:p/>
@@ -37,7 +59,6 @@
     <w:p/>
     <w:p>
       <w:r>
-        <w:lastRenderedPageBreak/>
         <w:t>Page 2</w:t>
       </w:r>
     </w:p>
@@ -71,7 +92,6 @@
     <w:p/>
     <w:p>
       <w:r>
-        <w:lastRenderedPageBreak/>
         <w:t>Page 3</w:t>
       </w:r>
     </w:p>
@@ -513,6 +533,29 @@
     <w:semiHidden/>
     <w:unhideWhenUsed/>
   </w:style>
+  <w:style w:type="character" w:styleId="Hyperlink">
+    <w:name w:val="Hyperlink"/>
+    <w:basedOn w:val="DefaultParagraphFont"/>
+    <w:uiPriority w:val="99"/>
+    <w:unhideWhenUsed/>
+    <w:rsid w:val="0036413A"/>
+    <w:rPr>
+      <w:color w:val="0563C1" w:themeColor="hyperlink"/>
+      <w:u w:val="single"/>
+    </w:rPr>
+  </w:style>
+  <w:style w:type="character" w:styleId="UnresolvedMention">
+    <w:name w:val="Unresolved Mention"/>
+    <w:basedOn w:val="DefaultParagraphFont"/>
+    <w:uiPriority w:val="99"/>
+    <w:semiHidden/>
+    <w:unhideWhenUsed/>
+    <w:rsid w:val="0036413A"/>
+    <w:rPr>
+      <w:color w:val="605E5C"/>
+      <w:shd w:val="clear" w:color="auto" w:fill="E1DFDD"/>
+    </w:rPr>
+  </w:style>
 </w:styles>
 </file>
 

</xml_diff>